<commit_message>
Se sube avance en descripción de los problemas, se agregan actividades y cronograma para su visualización
</commit_message>
<xml_diff>
--- a/Proyecto - Toma de decisiones con teoria de juegos buscando la satisfaccion de las partes.docx
+++ b/Proyecto - Toma de decisiones con teoria de juegos buscando la satisfaccion de las partes.docx
@@ -6260,8 +6260,90 @@
           <w:color w:val="000000"/>
           <w:lang w:eastAsia="es-CO"/>
         </w:rPr>
-        <w:t xml:space="preserve">un proyecto software B2B se pueden presentar diferentes tipos de relaciones entre las partes que integran la elaboración de un proyecto de software de un lado se encuentra cada empresa que tiene un interés particular en la integración del proyecto y del otro lado </w:t>
+        <w:t>un proyecto software B2B se pueden presentar diferentes tipos de relaciones entre las partes que integran la elaboración de un proyecto de software de un lado se encuentra cada empresa que tiene un interés particular</w:t>
       </w:r>
+      <w:r>
+        <w:rPr>
+          <w:rFonts w:ascii="Arial" w:eastAsia="Arial" w:hAnsi="Arial" w:cs="Arial"/>
+          <w:color w:val="000000"/>
+          <w:lang w:eastAsia="es-CO"/>
+        </w:rPr>
+        <w:t xml:space="preserve"> en la realización del proyecto y del otro lado se presenta posiblemente una casa de software que es la encargada de la gestión del proyecto y de llevar a cabo la integración de las partes.</w:t>
+      </w:r>
+    </w:p>
+    <w:p>
+      <w:pPr>
+        <w:pStyle w:val="Prrafodelista"/>
+        <w:ind w:left="360"/>
+        <w:jc w:val="both"/>
+        <w:rPr>
+          <w:rFonts w:ascii="Arial" w:eastAsia="Arial" w:hAnsi="Arial" w:cs="Arial"/>
+          <w:color w:val="000000"/>
+          <w:lang w:eastAsia="es-CO"/>
+        </w:rPr>
+      </w:pPr>
+    </w:p>
+    <w:p>
+      <w:pPr>
+        <w:pStyle w:val="Prrafodelista"/>
+        <w:ind w:left="360"/>
+        <w:jc w:val="both"/>
+        <w:rPr>
+          <w:rFonts w:ascii="Arial" w:eastAsia="Arial" w:hAnsi="Arial" w:cs="Arial"/>
+          <w:color w:val="000000"/>
+          <w:lang w:eastAsia="es-CO"/>
+        </w:rPr>
+      </w:pPr>
+      <w:r>
+        <w:rPr>
+          <w:rFonts w:ascii="Arial" w:eastAsia="Arial" w:hAnsi="Arial" w:cs="Arial"/>
+          <w:color w:val="000000"/>
+          <w:lang w:eastAsia="es-CO"/>
+        </w:rPr>
+        <w:t xml:space="preserve">Es de esta forma que la casa de software se convierte en un ente que debe procurar y buscar que las partes queden satisfechas (incluyendo la casa de </w:t>
+      </w:r>
+      <w:proofErr w:type="gramStart"/>
+      <w:r>
+        <w:rPr>
+          <w:rFonts w:ascii="Arial" w:eastAsia="Arial" w:hAnsi="Arial" w:cs="Arial"/>
+          <w:color w:val="000000"/>
+          <w:lang w:eastAsia="es-CO"/>
+        </w:rPr>
+        <w:t>software )</w:t>
+      </w:r>
+      <w:proofErr w:type="gramEnd"/>
+      <w:r>
+        <w:rPr>
+          <w:rFonts w:ascii="Arial" w:eastAsia="Arial" w:hAnsi="Arial" w:cs="Arial"/>
+          <w:color w:val="000000"/>
+          <w:lang w:eastAsia="es-CO"/>
+        </w:rPr>
+        <w:t xml:space="preserve"> </w:t>
+      </w:r>
+    </w:p>
+    <w:p>
+      <w:pPr>
+        <w:pStyle w:val="Prrafodelista"/>
+        <w:ind w:left="360"/>
+        <w:jc w:val="both"/>
+        <w:rPr>
+          <w:rFonts w:ascii="Arial" w:eastAsia="Arial" w:hAnsi="Arial" w:cs="Arial"/>
+          <w:color w:val="000000"/>
+          <w:lang w:eastAsia="es-CO"/>
+        </w:rPr>
+      </w:pPr>
+    </w:p>
+    <w:p>
+      <w:pPr>
+        <w:pStyle w:val="Prrafodelista"/>
+        <w:ind w:left="360"/>
+        <w:jc w:val="both"/>
+        <w:rPr>
+          <w:rFonts w:ascii="Arial" w:eastAsia="Arial" w:hAnsi="Arial" w:cs="Arial"/>
+          <w:color w:val="000000"/>
+          <w:lang w:eastAsia="es-CO"/>
+        </w:rPr>
+      </w:pPr>
     </w:p>
     <w:sectPr>
       <w:pgSz w:w="12240" w:h="15840"/>

</xml_diff>

<commit_message>
Se suben cambios locales
</commit_message>
<xml_diff>
--- a/Proyecto - Toma de decisiones con teoria de juegos buscando la satisfaccion de las partes.docx
+++ b/Proyecto - Toma de decisiones con teoria de juegos buscando la satisfaccion de las partes.docx
@@ -6226,7 +6226,16 @@
         <w:jc w:val="both"/>
       </w:pPr>
       <w:r>
-        <w:t>Definición de situaciones en la definición de requerimientos de proyectos de software B2B en las cuales sea necesario la toma de decisiones dado que los actores tienen diferentes percepciones de éxito del proyecto.</w:t>
+        <w:t>S</w:t>
+      </w:r>
+      <w:r>
+        <w:t>ituaciones en la definición de requerimientos de proyectos d</w:t>
+      </w:r>
+      <w:r>
+        <w:t>e software B2B en las cuales es</w:t>
+      </w:r>
+      <w:r>
+        <w:t xml:space="preserve"> necesario la toma de decisiones dado que los actores tienen diferentes percepciones de éxito del proyecto.</w:t>
       </w:r>
     </w:p>
     <w:p>
@@ -6252,7 +6261,7 @@
           <w:color w:val="000000"/>
           <w:lang w:eastAsia="es-CO"/>
         </w:rPr>
-        <w:t xml:space="preserve">En </w:t>
+        <w:t>En</w:t>
       </w:r>
       <w:r>
         <w:rPr>
@@ -6260,7 +6269,7 @@
           <w:color w:val="000000"/>
           <w:lang w:eastAsia="es-CO"/>
         </w:rPr>
-        <w:t>un proyecto software B2B se pueden presentar diferentes tipos de relaciones entre las partes que integran la elaboración de un proyecto de software de un lado se encuentra cada empresa que tiene un interés particular</w:t>
+        <w:t xml:space="preserve"> la definición de requerimientos de</w:t>
       </w:r>
       <w:r>
         <w:rPr>
@@ -6268,8 +6277,102 @@
           <w:color w:val="000000"/>
           <w:lang w:eastAsia="es-CO"/>
         </w:rPr>
-        <w:t xml:space="preserve"> en la realización del proyecto y del otro lado se presenta posiblemente una casa de software que es la encargada de la gestión del proyecto y de llevar a cabo la integración de las partes.</w:t>
+        <w:t xml:space="preserve"> </w:t>
       </w:r>
+      <w:r>
+        <w:rPr>
+          <w:rFonts w:ascii="Arial" w:eastAsia="Arial" w:hAnsi="Arial" w:cs="Arial"/>
+          <w:color w:val="000000"/>
+          <w:lang w:eastAsia="es-CO"/>
+        </w:rPr>
+        <w:t>un proyecto</w:t>
+      </w:r>
+      <w:r>
+        <w:rPr>
+          <w:rFonts w:ascii="Arial" w:eastAsia="Arial" w:hAnsi="Arial" w:cs="Arial"/>
+          <w:color w:val="000000"/>
+          <w:lang w:eastAsia="es-CO"/>
+        </w:rPr>
+        <w:t xml:space="preserve"> de</w:t>
+      </w:r>
+      <w:r>
+        <w:rPr>
+          <w:rFonts w:ascii="Arial" w:eastAsia="Arial" w:hAnsi="Arial" w:cs="Arial"/>
+          <w:color w:val="000000"/>
+          <w:lang w:eastAsia="es-CO"/>
+        </w:rPr>
+        <w:t xml:space="preserve"> software B2B se pueden presentar diferentes tipos de relaciones entre las partes que integran la elabora</w:t>
+      </w:r>
+      <w:r>
+        <w:rPr>
+          <w:rFonts w:ascii="Arial" w:eastAsia="Arial" w:hAnsi="Arial" w:cs="Arial"/>
+          <w:color w:val="000000"/>
+          <w:lang w:eastAsia="es-CO"/>
+        </w:rPr>
+        <w:t xml:space="preserve">ción de un proyecto de software. Se entiende que en proyectos de software B2B como mínimo </w:t>
+      </w:r>
+      <w:r>
+        <w:rPr>
+          <w:rFonts w:ascii="Arial" w:eastAsia="Arial" w:hAnsi="Arial" w:cs="Arial"/>
+          <w:color w:val="000000"/>
+          <w:lang w:eastAsia="es-CO"/>
+        </w:rPr>
+        <w:t>intervienen dos empresas que están</w:t>
+      </w:r>
+      <w:r>
+        <w:rPr>
+          <w:rFonts w:ascii="Arial" w:eastAsia="Arial" w:hAnsi="Arial" w:cs="Arial"/>
+          <w:color w:val="000000"/>
+          <w:lang w:eastAsia="es-CO"/>
+        </w:rPr>
+        <w:t xml:space="preserve"> interesadas </w:t>
+      </w:r>
+      <w:r>
+        <w:rPr>
+          <w:rFonts w:ascii="Arial" w:eastAsia="Arial" w:hAnsi="Arial" w:cs="Arial"/>
+          <w:color w:val="000000"/>
+          <w:lang w:eastAsia="es-CO"/>
+        </w:rPr>
+        <w:t xml:space="preserve">en comunicar ciertas capacidades de sus sistemas o nuevas funcionalidades con vista a </w:t>
+      </w:r>
+      <w:proofErr w:type="spellStart"/>
+      <w:r>
+        <w:rPr>
+          <w:rFonts w:ascii="Arial" w:eastAsia="Arial" w:hAnsi="Arial" w:cs="Arial"/>
+          <w:color w:val="000000"/>
+          <w:lang w:eastAsia="es-CO"/>
+        </w:rPr>
+        <w:t>tercerizar</w:t>
+      </w:r>
+      <w:proofErr w:type="spellEnd"/>
+      <w:r>
+        <w:rPr>
+          <w:rFonts w:ascii="Arial" w:eastAsia="Arial" w:hAnsi="Arial" w:cs="Arial"/>
+          <w:color w:val="000000"/>
+          <w:lang w:eastAsia="es-CO"/>
+        </w:rPr>
+        <w:t xml:space="preserve"> un servicio, integrar un convenio u otra necesidad por la cual sea necesario el intercambio de datos o servicios entre sus plataformas </w:t>
+      </w:r>
+      <w:r>
+        <w:rPr>
+          <w:rFonts w:ascii="Arial" w:eastAsia="Arial" w:hAnsi="Arial" w:cs="Arial"/>
+          <w:color w:val="000000"/>
+          <w:lang w:eastAsia="es-CO"/>
+        </w:rPr>
+        <w:t xml:space="preserve"> </w:t>
+      </w:r>
+    </w:p>
+    <w:p>
+      <w:pPr>
+        <w:pStyle w:val="Prrafodelista"/>
+        <w:ind w:left="360"/>
+        <w:jc w:val="both"/>
+        <w:rPr>
+          <w:rFonts w:ascii="Arial" w:eastAsia="Arial" w:hAnsi="Arial" w:cs="Arial"/>
+          <w:color w:val="000000"/>
+          <w:lang w:eastAsia="es-CO"/>
+        </w:rPr>
+      </w:pPr>
     </w:p>
     <w:p>
       <w:pPr>
@@ -6320,6 +6423,18 @@
         </w:rPr>
         <w:t xml:space="preserve"> </w:t>
       </w:r>
+    </w:p>
+    <w:p>
+      <w:pPr>
+        <w:pStyle w:val="Prrafodelista"/>
+        <w:ind w:left="360"/>
+        <w:jc w:val="both"/>
+        <w:rPr>
+          <w:rFonts w:ascii="Arial" w:eastAsia="Arial" w:hAnsi="Arial" w:cs="Arial"/>
+          <w:color w:val="000000"/>
+          <w:lang w:eastAsia="es-CO"/>
+        </w:rPr>
+      </w:pPr>
     </w:p>
     <w:p>
       <w:pPr>

</xml_diff>